<commit_message>
added styles to create-recipes
</commit_message>
<xml_diff>
--- a/documentation.docx
+++ b/documentation.docx
@@ -376,7 +376,7 @@
         <w:rPr>
           <w:rFonts w:cstheme="minorHAnsi"/>
         </w:rPr>
-        <w:t>Title</w:t>
+        <w:t>Name</w:t>
       </w:r>
     </w:p>
     <w:p>
@@ -412,7 +412,7 @@
         <w:rPr>
           <w:rFonts w:cstheme="minorHAnsi"/>
         </w:rPr>
-        <w:t>Description</w:t>
+        <w:t>Servings</w:t>
       </w:r>
     </w:p>
     <w:p>
@@ -430,13 +430,7 @@
         <w:rPr>
           <w:rFonts w:cstheme="minorHAnsi"/>
         </w:rPr>
-        <w:t>Images</w:t>
-      </w:r>
-      <w:r>
-        <w:rPr>
-          <w:rFonts w:cstheme="minorHAnsi"/>
-        </w:rPr>
-        <w:t>1</w:t>
+        <w:t>Prepping time</w:t>
       </w:r>
     </w:p>
     <w:p>
@@ -454,13 +448,7 @@
         <w:rPr>
           <w:rFonts w:cstheme="minorHAnsi"/>
         </w:rPr>
-        <w:t>Images</w:t>
-      </w:r>
-      <w:r>
-        <w:rPr>
-          <w:rFonts w:cstheme="minorHAnsi"/>
-        </w:rPr>
-        <w:t>2</w:t>
+        <w:t>Cooking time</w:t>
       </w:r>
     </w:p>
     <w:p>
@@ -478,13 +466,7 @@
         <w:rPr>
           <w:rFonts w:cstheme="minorHAnsi"/>
         </w:rPr>
-        <w:t>Images</w:t>
-      </w:r>
-      <w:r>
-        <w:rPr>
-          <w:rFonts w:cstheme="minorHAnsi"/>
-        </w:rPr>
-        <w:t>3</w:t>
+        <w:t>Directions</w:t>
       </w:r>
     </w:p>
     <w:p>
@@ -502,13 +484,7 @@
         <w:rPr>
           <w:rFonts w:cstheme="minorHAnsi"/>
         </w:rPr>
-        <w:t>Images</w:t>
-      </w:r>
-      <w:r>
-        <w:rPr>
-          <w:rFonts w:cstheme="minorHAnsi"/>
-        </w:rPr>
-        <w:t>4</w:t>
+        <w:t>Image</w:t>
       </w:r>
     </w:p>
     <w:p>
@@ -784,6 +760,16 @@
         <w:tab/>
         <w:t>User</w:t>
       </w:r>
+      <w:r>
+        <w:rPr>
+          <w:rFonts w:cstheme="minorHAnsi"/>
+          <w:b/>
+          <w:bCs/>
+          <w:sz w:val="24"/>
+          <w:szCs w:val="24"/>
+        </w:rPr>
+        <w:t>//</w:t>
+      </w:r>
     </w:p>
     <w:p>
       <w:pPr>
@@ -859,6 +845,7 @@
           <w:i w:val="0"/>
           <w:iCs w:val="0"/>
           <w:color w:val="auto"/>
+          <w:u w:val="single"/>
         </w:rPr>
       </w:pPr>
       <w:r>
@@ -871,6 +858,17 @@
           <w:color w:val="auto"/>
         </w:rPr>
         <w:t>Subscribe-part</w:t>
+      </w:r>
+      <w:r>
+        <w:rPr>
+          <w:rStyle w:val="nfasisintenso"/>
+          <w:b/>
+          <w:bCs/>
+          <w:i w:val="0"/>
+          <w:iCs w:val="0"/>
+          <w:color w:val="auto"/>
+        </w:rPr>
+        <w:t>//</w:t>
       </w:r>
     </w:p>
     <w:p>

</xml_diff>